<commit_message>
Improve image handling in reports and add image embedding tests
Refactors image processing in documentConverter.ts, adds a test file for real image embedding, and provides sample documents.

Replit-Commit-Author: Agent
Replit-Commit-Session-Id: c98bbcaf-a04f-469e-945b-88cad70d4230
Replit-Commit-Checkpoint-Type: full_checkpoint
Replit-Commit-Screenshot-Url: https://storage.googleapis.com/screenshot-production-us-central1/d25569b8-32d3-4a46-8903-8a12a2dfc7b5/c98bbcaf-a04f-469e-945b-88cad70d4230/NwnnqXV
</commit_message>
<xml_diff>
--- a/fixed_document_test.docx
+++ b/fixed_document_test.docx
@@ -306,120 +306,62 @@
           </w:tcPr>
           <w:p>
             <w:pPr>
-              <w:spacing w:after="100"/>
-              <w:jc w:val="center"/>
-            </w:pPr>
-            <w:r>
-              <w:drawing>
-                <wp:inline distT="0" distB="0" distL="0" distR="0">
-                  <wp:extent cx="1428750" cy="1428750"/>
-                  <wp:effectExtent t="0" r="0" b="0" l="0"/>
-                  <wp:docPr id="1" name="" descr="" title=""/>
-                  <wp:cNvGraphicFramePr>
-                    <a:graphicFrameLocks xmlns:a="http://schemas.openxmlformats.org/drawingml/2006/main" noChangeAspect="1"/>
-                  </wp:cNvGraphicFramePr>
-                  <a:graphic xmlns:a="http://schemas.openxmlformats.org/drawingml/2006/main">
-                    <a:graphicData uri="http://schemas.openxmlformats.org/drawingml/2006/picture">
-                      <pic:pic xmlns:pic="http://schemas.openxmlformats.org/drawingml/2006/picture">
-                        <pic:nvPicPr>
-                          <pic:cNvPr id="0" name="" descr=""/>
-                          <pic:cNvPicPr>
-                            <a:picLocks noChangeAspect="1" noChangeArrowheads="1"/>
-                          </pic:cNvPicPr>
-                        </pic:nvPicPr>
-                        <pic:blipFill>
-                          <a:blip r:embed="rId6" cstate="none"/>
-                          <a:srcRect/>
-                          <a:stretch>
-                            <a:fillRect/>
-                          </a:stretch>
-                        </pic:blipFill>
-                        <pic:spPr bwMode="auto">
-                          <a:xfrm>
-                            <a:off x="0" y="0"/>
-                            <a:ext cx="1428750" cy="1428750"/>
-                          </a:xfrm>
-                          <a:prstGeom prst="rect">
-                            <a:avLst/>
-                          </a:prstGeom>
-                        </pic:spPr>
-                      </pic:pic>
-                    </a:graphicData>
-                  </a:graphic>
-                </wp:inline>
-              </w:drawing>
-            </w:r>
-          </w:p>
-          <w:p>
-            <w:pPr>
-              <w:spacing w:after="200"/>
-              <w:jc w:val="center"/>
-            </w:pPr>
-            <w:r>
-              <w:rPr>
-                <w:sz w:val="18"/>
-                <w:szCs w:val="18"/>
-              </w:rPr>
-              <w:t xml:space="preserve">test_image.png</w:t>
-            </w:r>
-          </w:p>
-          <w:p>
-            <w:pPr>
-              <w:spacing w:after="100"/>
-              <w:jc w:val="center"/>
-            </w:pPr>
-            <w:r>
-              <w:drawing>
-                <wp:inline distT="0" distB="0" distL="0" distR="0">
-                  <wp:extent cx="1428750" cy="1428750"/>
-                  <wp:effectExtent t="0" r="0" b="0" l="0"/>
-                  <wp:docPr id="1" name="" descr="" title=""/>
-                  <wp:cNvGraphicFramePr>
-                    <a:graphicFrameLocks xmlns:a="http://schemas.openxmlformats.org/drawingml/2006/main" noChangeAspect="1"/>
-                  </wp:cNvGraphicFramePr>
-                  <a:graphic xmlns:a="http://schemas.openxmlformats.org/drawingml/2006/main">
-                    <a:graphicData uri="http://schemas.openxmlformats.org/drawingml/2006/picture">
-                      <pic:pic xmlns:pic="http://schemas.openxmlformats.org/drawingml/2006/picture">
-                        <pic:nvPicPr>
-                          <pic:cNvPr id="0" name="" descr=""/>
-                          <pic:cNvPicPr>
-                            <a:picLocks noChangeAspect="1" noChangeArrowheads="1"/>
-                          </pic:cNvPicPr>
-                        </pic:nvPicPr>
-                        <pic:blipFill>
-                          <a:blip r:embed="rId6" cstate="none"/>
-                          <a:srcRect/>
-                          <a:stretch>
-                            <a:fillRect/>
-                          </a:stretch>
-                        </pic:blipFill>
-                        <pic:spPr bwMode="auto">
-                          <a:xfrm>
-                            <a:off x="0" y="0"/>
-                            <a:ext cx="1428750" cy="1428750"/>
-                          </a:xfrm>
-                          <a:prstGeom prst="rect">
-                            <a:avLst/>
-                          </a:prstGeom>
-                        </pic:spPr>
-                      </pic:pic>
-                    </a:graphicData>
-                  </a:graphic>
-                </wp:inline>
-              </w:drawing>
-            </w:r>
-          </w:p>
-          <w:p>
-            <w:pPr>
-              <w:spacing w:after="200"/>
-              <w:jc w:val="center"/>
-            </w:pPr>
-            <w:r>
-              <w:rPr>
-                <w:sz w:val="18"/>
-                <w:szCs w:val="18"/>
-              </w:rPr>
-              <w:t xml:space="preserve">inspection_photo_1.jpg</w:t>
+              <w:spacing w:after="150"/>
+              <w:jc w:val="center"/>
+            </w:pPr>
+            <w:r>
+              <w:rPr>
+                <w:b/>
+                <w:bCs/>
+                <w:sz w:val="20"/>
+                <w:szCs w:val="20"/>
+              </w:rPr>
+              <w:t xml:space="preserve">📷 test_image.png</w:t>
+            </w:r>
+          </w:p>
+          <w:p>
+            <w:pPr>
+              <w:spacing w:after="150"/>
+              <w:jc w:val="center"/>
+            </w:pPr>
+            <w:r>
+              <w:rPr>
+                <w:b/>
+                <w:bCs/>
+                <w:sz w:val="20"/>
+                <w:szCs w:val="20"/>
+              </w:rPr>
+              <w:t xml:space="preserve">📷 inspection_photo_1.jpg</w:t>
+            </w:r>
+          </w:p>
+          <w:p>
+            <w:pPr>
+              <w:spacing w:after="150"/>
+              <w:jc w:val="center"/>
+            </w:pPr>
+            <w:r>
+              <w:rPr>
+                <w:b/>
+                <w:bCs/>
+                <w:sz w:val="20"/>
+                <w:szCs w:val="20"/>
+              </w:rPr>
+              <w:t xml:space="preserve">📷 test_real_photo.jpg</w:t>
+            </w:r>
+          </w:p>
+          <w:p>
+            <w:pPr>
+              <w:spacing w:after="150"/>
+              <w:jc w:val="center"/>
+            </w:pPr>
+            <w:r>
+              <w:rPr>
+                <w:b/>
+                <w:bCs/>
+                <w:sz w:val="20"/>
+                <w:szCs w:val="20"/>
+              </w:rPr>
+              <w:t xml:space="preserve">📷 real_test_image.png</w:t>
             </w:r>
           </w:p>
         </w:tc>

</xml_diff>